<commit_message>
2017-08-30  1. mongoose function return changed without rc/msg  2. test help function deleteImageInDB
</commit_message>
<xml_diff>
--- a/express/doc/DB/文档管理.docx
+++ b/express/doc/DB/文档管理.docx
@@ -2562,6 +2562,7 @@
       <w:pPr>
         <w:ind w:left="420" w:firstLine="420"/>
       </w:pPr>
+      <w:commentRangeStart w:id="3"/>
       <w:r>
         <w:rPr>
           <w:highlight w:val="lightGray"/>
@@ -2575,11 +2576,25 @@
         </w:rPr>
         <w:t>ags</w:t>
       </w:r>
-      <w:r>
-        <w:rPr>
-          <w:rFonts w:hint="eastAsia"/>
-        </w:rPr>
-        <w:t>Id:array[objectId]</w:t>
+      <w:bookmarkStart w:id="4" w:name="_GoBack"/>
+      <w:bookmarkEnd w:id="4"/>
+      <w:r>
+        <w:rPr>
+          <w:rFonts w:hint="eastAsia"/>
+        </w:rPr>
+        <w:t>:array[</w:t>
+      </w:r>
+      <w:r>
+        <w:rPr>
+          <w:rFonts w:hint="eastAsia"/>
+        </w:rPr>
+        <w:t>string</w:t>
+      </w:r>
+      <w:r>
+        <w:rPr>
+          <w:rFonts w:hint="eastAsia"/>
+        </w:rPr>
+        <w:t>]</w:t>
       </w:r>
       <w:r>
         <w:rPr>
@@ -2642,6 +2657,13 @@
         </w:rPr>
         <w:t>字符</w:t>
       </w:r>
+      <w:commentRangeEnd w:id="3"/>
+      <w:r>
+        <w:rPr>
+          <w:rStyle w:val="CommentReference"/>
+        </w:rPr>
+        <w:commentReference w:id="3"/>
+      </w:r>
     </w:p>
     <w:p>
       <w:pPr>
@@ -3127,7 +3149,7 @@
         <w:rPr>
           <w:rStyle w:val="CommentReference"/>
         </w:rPr>
-        <w:commentReference w:id="3"/>
+        <w:commentReference w:id="5"/>
       </w:r>
     </w:p>
     <w:p>
@@ -3434,7 +3456,7 @@
         </w:rPr>
         <w:tab/>
       </w:r>
-      <w:commentRangeStart w:id="4"/>
+      <w:commentRangeStart w:id="6"/>
       <w:r>
         <w:rPr>
           <w:rFonts w:hint="eastAsia"/>
@@ -3465,25 +3487,25 @@
         <w:tab/>
         <w:t>optional</w:t>
       </w:r>
-      <w:commentRangeEnd w:id="4"/>
+      <w:commentRangeEnd w:id="6"/>
       <w:r>
         <w:rPr>
           <w:rStyle w:val="CommentReference"/>
         </w:rPr>
-        <w:commentReference w:id="4"/>
-      </w:r>
-    </w:p>
-    <w:p>
-      <w:pPr>
-        <w:ind w:firstLine="420"/>
-      </w:pPr>
-      <w:r>
-        <w:rPr>
-          <w:rFonts w:hint="eastAsia"/>
-        </w:rPr>
-        <w:tab/>
-      </w:r>
-      <w:commentRangeStart w:id="5"/>
+        <w:commentReference w:id="6"/>
+      </w:r>
+    </w:p>
+    <w:p>
+      <w:pPr>
+        <w:ind w:firstLine="420"/>
+      </w:pPr>
+      <w:r>
+        <w:rPr>
+          <w:rFonts w:hint="eastAsia"/>
+        </w:rPr>
+        <w:tab/>
+      </w:r>
+      <w:commentRangeStart w:id="7"/>
       <w:r>
         <w:rPr>
           <w:rFonts w:hint="eastAsia"/>
@@ -3510,12 +3532,12 @@
         <w:tab/>
         <w:t>optional</w:t>
       </w:r>
-      <w:commentRangeEnd w:id="5"/>
+      <w:commentRangeEnd w:id="7"/>
       <w:r>
         <w:rPr>
           <w:rStyle w:val="CommentReference"/>
         </w:rPr>
-        <w:commentReference w:id="5"/>
+        <w:commentReference w:id="7"/>
       </w:r>
     </w:p>
     <w:p>
@@ -4061,7 +4083,7 @@
         </w:rPr>
         <w:tab/>
       </w:r>
-      <w:commentRangeStart w:id="6"/>
+      <w:commentRangeStart w:id="8"/>
       <w:r>
         <w:rPr>
           <w:rFonts w:hint="eastAsia"/>
@@ -4092,13 +4114,13 @@
         <w:tab/>
         <w:t>optional</w:t>
       </w:r>
-      <w:commentRangeEnd w:id="6"/>
+      <w:commentRangeEnd w:id="8"/>
       <w:r>
         <w:rPr>
           <w:rStyle w:val="CommentReference"/>
           <w:strike/>
         </w:rPr>
-        <w:commentReference w:id="6"/>
+        <w:commentReference w:id="8"/>
       </w:r>
     </w:p>
     <w:p>
@@ -4293,8 +4315,6 @@
         </w:rPr>
         <w:tab/>
       </w:r>
-      <w:bookmarkStart w:id="7" w:name="_GoBack"/>
-      <w:bookmarkEnd w:id="7"/>
       <w:r>
         <w:rPr>
           <w:rFonts w:hint="eastAsia"/>
@@ -4621,7 +4641,7 @@
         </w:rPr>
         <w:tab/>
       </w:r>
-      <w:commentRangeStart w:id="8"/>
+      <w:commentRangeStart w:id="9"/>
       <w:r>
         <w:rPr>
           <w:rFonts w:hint="eastAsia"/>
@@ -4652,12 +4672,12 @@
         <w:tab/>
         <w:t>optional</w:t>
       </w:r>
-      <w:commentRangeEnd w:id="8"/>
+      <w:commentRangeEnd w:id="9"/>
       <w:r>
         <w:rPr>
           <w:rStyle w:val="CommentReference"/>
         </w:rPr>
-        <w:commentReference w:id="8"/>
+        <w:commentReference w:id="9"/>
       </w:r>
     </w:p>
     <w:p>
@@ -4764,7 +4784,7 @@
         </w:rPr>
         <w:tab/>
       </w:r>
-      <w:commentRangeStart w:id="9"/>
+      <w:commentRangeStart w:id="10"/>
       <w:r>
         <w:rPr>
           <w:rFonts w:hint="eastAsia"/>
@@ -4876,12 +4896,12 @@
         </w:rPr>
         <w:t>评论用户</w:t>
       </w:r>
-      <w:commentRangeEnd w:id="9"/>
+      <w:commentRangeEnd w:id="10"/>
       <w:r>
         <w:rPr>
           <w:rStyle w:val="CommentReference"/>
         </w:rPr>
-        <w:commentReference w:id="9"/>
+        <w:commentReference w:id="10"/>
       </w:r>
     </w:p>
     <w:p>
@@ -5253,13 +5273,56 @@
       </w:r>
     </w:p>
   </w:comment>
-  <w:comment w:id="3" w:author="ZHANG Wei AG" w:date="2017-05-25T16:35:00Z" w:initials="ZWA">
+  <w:comment w:id="3" w:author="ZHANG Wei AG" w:date="2017-08-30T18:51:00Z" w:initials="ZWA">
     <w:p>
       <w:pPr>
         <w:pStyle w:val="CommentText"/>
       </w:pPr>
       <w:r>
         <w:rPr>
+          <w:rStyle w:val="CommentReference"/>
+        </w:rPr>
+        <w:annotationRef/>
+      </w:r>
+      <w:r>
+        <w:rPr>
+          <w:rFonts w:hint="eastAsia"/>
+        </w:rPr>
+        <w:t>不采用</w:t>
+      </w:r>
+      <w:r>
+        <w:rPr>
+          <w:rFonts w:hint="eastAsia"/>
+        </w:rPr>
+        <w:t>objectId</w:t>
+      </w:r>
+      <w:r>
+        <w:rPr>
+          <w:rFonts w:hint="eastAsia"/>
+        </w:rPr>
+        <w:t>，直接采用字符（</w:t>
+      </w:r>
+      <w:r>
+        <w:rPr>
+          <w:rFonts w:hint="eastAsia"/>
+        </w:rPr>
+        <w:t>objectId</w:t>
+      </w:r>
+      <w:r>
+        <w:rPr>
+          <w:rFonts w:hint="eastAsia"/>
+        </w:rPr>
+        <w:t>占用的空间和字符差不多）</w:t>
+      </w:r>
+    </w:p>
+  </w:comment>
+  <w:comment w:id="5" w:author="ZHANG Wei AG" w:date="2017-05-25T16:35:00Z" w:initials="ZWA">
+    <w:p>
+      <w:pPr>
+        <w:pStyle w:val="CommentText"/>
+      </w:pPr>
+      <w:r>
+        <w:rPr>
           <w:rFonts w:hint="eastAsia"/>
         </w:rPr>
         <w:t>没有</w:t>
@@ -5290,7 +5353,7 @@
       </w:r>
     </w:p>
   </w:comment>
-  <w:comment w:id="4" w:author="ZHANG Wei AG" w:date="2017-05-26T08:51:00Z" w:initials="ZWA">
+  <w:comment w:id="6" w:author="ZHANG Wei AG" w:date="2017-05-26T08:51:00Z" w:initials="ZWA">
     <w:p>
       <w:pPr>
         <w:pStyle w:val="CommentText"/>
@@ -5312,7 +5375,7 @@
       </w:r>
     </w:p>
   </w:comment>
-  <w:comment w:id="5" w:author="ZHANG Wei AG" w:date="2017-05-26T08:52:00Z" w:initials="ZWA">
+  <w:comment w:id="7" w:author="ZHANG Wei AG" w:date="2017-05-26T08:52:00Z" w:initials="ZWA">
     <w:p>
       <w:pPr>
         <w:pStyle w:val="CommentText"/>
@@ -5346,7 +5409,7 @@
       </w:r>
     </w:p>
   </w:comment>
-  <w:comment w:id="6" w:author="ZHANG Wei AG" w:date="2017-05-26T09:58:00Z" w:initials="ZWA">
+  <w:comment w:id="8" w:author="ZHANG Wei AG" w:date="2017-05-26T09:58:00Z" w:initials="ZWA">
     <w:p>
       <w:pPr>
         <w:pStyle w:val="CommentText"/>
@@ -5368,7 +5431,7 @@
       </w:r>
     </w:p>
   </w:comment>
-  <w:comment w:id="8" w:author="ZHANG Wei AG" w:date="2017-05-26T08:43:00Z" w:initials="ZWA">
+  <w:comment w:id="9" w:author="ZHANG Wei AG" w:date="2017-05-26T08:43:00Z" w:initials="ZWA">
     <w:p>
       <w:pPr>
         <w:pStyle w:val="CommentText"/>
@@ -5381,7 +5444,7 @@
       </w:r>
     </w:p>
   </w:comment>
-  <w:comment w:id="9" w:author="ZHANG Wei AG" w:date="2017-08-03T10:12:00Z" w:initials="ZWA">
+  <w:comment w:id="10" w:author="ZHANG Wei AG" w:date="2017-08-03T10:12:00Z" w:initials="ZWA">
     <w:p>
       <w:pPr>
         <w:pStyle w:val="CommentText"/>
@@ -5411,6 +5474,7 @@
   <w15:commentEx w15:paraId="46635052" w15:done="0"/>
   <w15:commentEx w15:paraId="6B0D4443" w15:done="0"/>
   <w15:commentEx w15:paraId="77009C72" w15:done="0"/>
+  <w15:commentEx w15:paraId="582559B8" w15:done="0"/>
   <w15:commentEx w15:paraId="6D7EC702" w15:done="0"/>
   <w15:commentEx w15:paraId="33A592D6" w15:done="0"/>
   <w15:commentEx w15:paraId="71FEE000" w15:done="0"/>
@@ -6279,7 +6343,7 @@
 </file>
 
 <file path=customXml/itemProps2.xml><?xml version="1.0" encoding="utf-8"?>
-<ds:datastoreItem xmlns:ds="http://schemas.openxmlformats.org/officeDocument/2006/customXml" ds:itemID="{B3D0C509-A200-4A63-BCEA-39B89AAFE135}">
+<ds:datastoreItem xmlns:ds="http://schemas.openxmlformats.org/officeDocument/2006/customXml" ds:itemID="{7DA593B1-D70B-464C-BB84-DDE0BC8436D3}">
   <ds:schemaRefs>
     <ds:schemaRef ds:uri="http://schemas.openxmlformats.org/officeDocument/2006/bibliography"/>
   </ds:schemaRefs>

</xml_diff>